<commit_message>
A03 pdf instructions version added
</commit_message>
<xml_diff>
--- a/A03 - LERP/A03 - LERP.docx
+++ b/A03 - LERP/A03 - LERP.docx
@@ -27,6 +27,8 @@
                 <w:szCs w:val="24"/>
               </w:rPr>
             </w:pPr>
+            <w:bookmarkStart w:id="0" w:name="_GoBack"/>
+            <w:bookmarkEnd w:id="0"/>
             <w:r>
               <w:rPr>
                 <w:rFonts w:ascii="Times New Roman" w:hAnsi="Times New Roman" w:cs="Times New Roman"/>
@@ -35,7 +37,7 @@
                 <w:szCs w:val="24"/>
               </w:rPr>
               <w:drawing>
-                <wp:inline distT="0" distB="0" distL="0" distR="0" wp14:anchorId="0ED1636B" wp14:editId="11DFCC14">
+                <wp:inline distT="0" distB="0" distL="0" distR="0" wp14:anchorId="3EDB87BE" wp14:editId="06F36715">
                   <wp:extent cx="940279" cy="674670"/>
                   <wp:effectExtent l="0" t="0" r="0" b="0"/>
                   <wp:docPr id="1" name="Picture 1"/>
@@ -192,7 +194,7 @@
                 <w:szCs w:val="24"/>
               </w:rPr>
               <w:drawing>
-                <wp:inline distT="0" distB="0" distL="0" distR="0" wp14:anchorId="51A4C453" wp14:editId="390C92AC">
+                <wp:inline distT="0" distB="0" distL="0" distR="0" wp14:anchorId="42C6490D" wp14:editId="4BED48F2">
                   <wp:extent cx="646981" cy="646981"/>
                   <wp:effectExtent l="0" t="0" r="1270" b="1270"/>
                   <wp:docPr id="2" name="Picture 2"/>
@@ -625,7 +627,7 @@
           <w:noProof/>
         </w:rPr>
         <w:drawing>
-          <wp:inline distT="0" distB="0" distL="0" distR="0" wp14:anchorId="2FF7B76B" wp14:editId="24204B67">
+          <wp:inline distT="0" distB="0" distL="0" distR="0" wp14:anchorId="691441DB" wp14:editId="492F5583">
             <wp:extent cx="5943600" cy="3481070"/>
             <wp:effectExtent l="0" t="0" r="0" b="5080"/>
             <wp:docPr id="4" name="Picture 4"/>
@@ -1307,8 +1309,6 @@
         </w:rPr>
         <w:t>Example:</w:t>
       </w:r>
-      <w:bookmarkStart w:id="0" w:name="_GoBack"/>
-      <w:bookmarkEnd w:id="0"/>
     </w:p>
     <w:p>
       <w:pPr>
@@ -1327,7 +1327,7 @@
         </w:rPr>
         <w:lastRenderedPageBreak/>
         <w:drawing>
-          <wp:inline distT="0" distB="0" distL="0" distR="0" wp14:anchorId="0AD92214" wp14:editId="46FD1F8C">
+          <wp:inline distT="0" distB="0" distL="0" distR="0" wp14:anchorId="37F04C18" wp14:editId="18A415D4">
             <wp:extent cx="3033474" cy="2686050"/>
             <wp:effectExtent l="0" t="0" r="0" b="0"/>
             <wp:docPr id="3" name="Picture 3"/>
@@ -1361,6 +1361,106 @@
             </a:graphic>
           </wp:inline>
         </w:drawing>
+      </w:r>
+    </w:p>
+    <w:p>
+      <w:pPr>
+        <w:spacing w:after="0" w:line="240" w:lineRule="auto"/>
+        <w:jc w:val="center"/>
+        <w:rPr>
+          <w:rFonts w:ascii="Times New Roman" w:eastAsia="Times New Roman" w:hAnsi="Times New Roman"/>
+          <w:color w:val="000000"/>
+          <w:sz w:val="27"/>
+          <w:szCs w:val="27"/>
+        </w:rPr>
+      </w:pPr>
+    </w:p>
+    <w:p>
+      <w:pPr>
+        <w:spacing w:after="0" w:line="240" w:lineRule="auto"/>
+        <w:jc w:val="both"/>
+        <w:rPr>
+          <w:rFonts w:ascii="Times New Roman" w:eastAsia="Times New Roman" w:hAnsi="Times New Roman"/>
+          <w:color w:val="000000"/>
+          <w:sz w:val="27"/>
+          <w:szCs w:val="27"/>
+        </w:rPr>
+      </w:pPr>
+      <w:r>
+        <w:rPr>
+          <w:rFonts w:ascii="Times New Roman" w:eastAsia="Times New Roman" w:hAnsi="Times New Roman"/>
+          <w:color w:val="000000"/>
+          <w:sz w:val="27"/>
+          <w:szCs w:val="27"/>
+        </w:rPr>
+        <w:t>Please make your submission in the following format:</w:t>
+      </w:r>
+    </w:p>
+    <w:p>
+      <w:pPr>
+        <w:spacing w:after="0" w:line="240" w:lineRule="auto"/>
+        <w:jc w:val="both"/>
+        <w:rPr>
+          <w:rFonts w:ascii="Times New Roman" w:eastAsia="Times New Roman" w:hAnsi="Times New Roman"/>
+          <w:color w:val="000000"/>
+          <w:sz w:val="27"/>
+          <w:szCs w:val="27"/>
+        </w:rPr>
+      </w:pPr>
+    </w:p>
+    <w:p>
+      <w:pPr>
+        <w:spacing w:after="0" w:line="240" w:lineRule="auto"/>
+        <w:jc w:val="center"/>
+        <w:rPr>
+          <w:rFonts w:ascii="Times New Roman" w:eastAsia="Times New Roman" w:hAnsi="Times New Roman"/>
+          <w:color w:val="000000"/>
+          <w:sz w:val="27"/>
+          <w:szCs w:val="27"/>
+        </w:rPr>
+      </w:pPr>
+      <w:r>
+        <w:rPr>
+          <w:rFonts w:ascii="Times New Roman" w:eastAsia="Times New Roman" w:hAnsi="Times New Roman"/>
+          <w:i/>
+          <w:color w:val="000000"/>
+          <w:sz w:val="27"/>
+          <w:szCs w:val="27"/>
+        </w:rPr>
+        <w:t>lastF_Code.zip</w:t>
+      </w:r>
+    </w:p>
+    <w:p>
+      <w:pPr>
+        <w:spacing w:after="0" w:line="240" w:lineRule="auto"/>
+        <w:jc w:val="both"/>
+        <w:rPr>
+          <w:rFonts w:ascii="Times New Roman" w:eastAsia="Times New Roman" w:hAnsi="Times New Roman"/>
+          <w:color w:val="000000"/>
+          <w:sz w:val="27"/>
+          <w:szCs w:val="27"/>
+        </w:rPr>
+      </w:pPr>
+    </w:p>
+    <w:p>
+      <w:pPr>
+        <w:spacing w:after="0" w:line="240" w:lineRule="auto"/>
+        <w:jc w:val="both"/>
+        <w:rPr>
+          <w:rFonts w:ascii="Times New Roman" w:eastAsia="Times New Roman" w:hAnsi="Times New Roman"/>
+          <w:color w:val="000000"/>
+          <w:sz w:val="27"/>
+          <w:szCs w:val="27"/>
+        </w:rPr>
+      </w:pPr>
+      <w:r>
+        <w:rPr>
+          <w:rFonts w:ascii="Times New Roman" w:eastAsia="Times New Roman" w:hAnsi="Times New Roman"/>
+          <w:color w:val="000000"/>
+          <w:sz w:val="27"/>
+          <w:szCs w:val="27"/>
+        </w:rPr>
+        <w:t>What I mean by this is take the first four letters of your last name, append the first character of your first name, and then append the assignment code (in this case, A03.) For example, John Smith would submit “smitJ_A03.zip”. This helps our graders not have to download twenty submissions all called “Solution.zip”, which makes them happy.</w:t>
       </w:r>
     </w:p>
     <w:sectPr>
@@ -4154,7 +4254,6 @@
     <w:lsdException w:name="HTML Sample" w:semiHidden="1" w:unhideWhenUsed="1"/>
     <w:lsdException w:name="HTML Typewriter" w:semiHidden="1" w:unhideWhenUsed="1"/>
     <w:lsdException w:name="HTML Variable" w:semiHidden="1" w:unhideWhenUsed="1"/>
-    <w:lsdException w:name="Normal Table" w:semiHidden="1" w:unhideWhenUsed="1"/>
     <w:lsdException w:name="annotation subject" w:semiHidden="1" w:unhideWhenUsed="1"/>
     <w:lsdException w:name="No List" w:semiHidden="1" w:unhideWhenUsed="1"/>
     <w:lsdException w:name="Outline List 1" w:semiHidden="1" w:unhideWhenUsed="1"/>
@@ -4198,10 +4297,8 @@
     <w:lsdException w:name="Table Elegant" w:semiHidden="1" w:unhideWhenUsed="1"/>
     <w:lsdException w:name="Table Professional" w:semiHidden="1" w:unhideWhenUsed="1"/>
     <w:lsdException w:name="Table Subtle 1" w:semiHidden="1" w:unhideWhenUsed="1"/>
-    <w:lsdException w:name="Table Subtle 2" w:semiHidden="1" w:unhideWhenUsed="1"/>
     <w:lsdException w:name="Table Web 1" w:semiHidden="1" w:unhideWhenUsed="1"/>
     <w:lsdException w:name="Table Web 2" w:semiHidden="1" w:unhideWhenUsed="1"/>
-    <w:lsdException w:name="Table Web 3" w:semiHidden="1" w:unhideWhenUsed="1"/>
     <w:lsdException w:name="Balloon Text" w:semiHidden="1" w:unhideWhenUsed="1"/>
     <w:lsdException w:name="Table Grid" w:uiPriority="59"/>
     <w:lsdException w:name="Table Theme" w:semiHidden="1" w:unhideWhenUsed="1"/>
@@ -4490,6 +4587,7 @@
   <w:style w:type="character" w:default="1" w:styleId="DefaultParagraphFont">
     <w:name w:val="Default Paragraph Font"/>
     <w:uiPriority w:val="1"/>
+    <w:semiHidden/>
     <w:unhideWhenUsed/>
   </w:style>
   <w:style w:type="table" w:default="1" w:styleId="TableNormal">
@@ -4847,8 +4945,8 @@
       <w:szCs w:val="20"/>
     </w:rPr>
   </w:style>
-  <w:style w:type="character" w:styleId="UnresolvedMention">
-    <w:name w:val="Unresolved Mention"/>
+  <w:style w:type="character" w:customStyle="1" w:styleId="UnresolvedMention1">
+    <w:name w:val="Unresolved Mention1"/>
     <w:basedOn w:val="DefaultParagraphFont"/>
     <w:uiPriority w:val="99"/>
     <w:semiHidden/>
@@ -5152,7 +5250,7 @@
 </file>
 
 <file path=customXml/itemProps1.xml><?xml version="1.0" encoding="utf-8"?>
-<ds:datastoreItem xmlns:ds="http://schemas.openxmlformats.org/officeDocument/2006/customXml" ds:itemID="{A6FA8967-A10E-4745-96F2-4B9924AB8292}">
+<ds:datastoreItem xmlns:ds="http://schemas.openxmlformats.org/officeDocument/2006/customXml" ds:itemID="{1BBCFF79-2667-4200-ACAE-A1CD68A942AF}">
   <ds:schemaRefs>
     <ds:schemaRef ds:uri="http://schemas.openxmlformats.org/officeDocument/2006/bibliography"/>
   </ds:schemaRefs>

</xml_diff>